<commit_message>
Added the 4 euro symbols before and after the For DIVA string in the heading.
</commit_message>
<xml_diff>
--- a/Template-thesis-English-2022-with-for-DiVA.docx
+++ b/Template-thesis-English-2022-with-for-DiVA.docx
@@ -41,11 +41,21 @@
       <w:pPr>
         <w:pStyle w:val="Subtitle"/>
       </w:pPr>
-      <w:fldSimple w:instr=" DOCPROPERTY  Subtitle  \* MERGEFORMAT ">
-        <w:r>
-          <w:t>An subtitle in the language of the thesis</w:t>
-        </w:r>
-      </w:fldSimple>
+      <w:r>
+        <w:fldChar w:fldCharType="begin"/>
+      </w:r>
+      <w:r>
+        <w:instrText xml:space="preserve"> DOCPROPERTY  Subtitle  \* MERGEFORMAT </w:instrText>
+      </w:r>
+      <w:r>
+        <w:fldChar w:fldCharType="separate"/>
+      </w:r>
+      <w:r>
+        <w:t>An subtitle in the language of the thesis</w:t>
+      </w:r>
+      <w:r>
+        <w:fldChar w:fldCharType="end"/>
+      </w:r>
     </w:p>
     <w:p>
       <w:pPr>
@@ -264,7 +274,7 @@
           <w:rFonts w:cs="Arial"/>
           <w:noProof/>
         </w:rPr>
-        <w:t>2022-05-13</w:t>
+        <w:t>2022-10-07</w:t>
       </w:r>
       <w:r>
         <w:rPr>
@@ -512,29 +522,62 @@
       <w:r>
         <w:t xml:space="preserve">Examiner: </w:t>
       </w:r>
-      <w:fldSimple w:instr=" DOCPROPERTY  Examiner1_First_name  \* MERGEFORMAT ">
-        <w:r>
-          <w:t>Gerald Q.</w:t>
-        </w:r>
-      </w:fldSimple>
+      <w:r>
+        <w:fldChar w:fldCharType="begin"/>
+      </w:r>
+      <w:r>
+        <w:instrText xml:space="preserve"> DOCPROPERTY  Examiner1_First_name  \* MERGEFORMAT </w:instrText>
+      </w:r>
+      <w:r>
+        <w:fldChar w:fldCharType="separate"/>
+      </w:r>
+      <w:r>
+        <w:t>Gerald Q.</w:t>
+      </w:r>
+      <w:r>
+        <w:fldChar w:fldCharType="end"/>
+      </w:r>
       <w:r>
         <w:t xml:space="preserve"> </w:t>
       </w:r>
-      <w:fldSimple w:instr=" DOCPROPERTY  Examiner1_Last_name  \* MERGEFORMAT ">
-        <w:r>
-          <w:t>Maguire Jr.</w:t>
-        </w:r>
-      </w:fldSimple>
+      <w:r>
+        <w:fldChar w:fldCharType="begin"/>
+      </w:r>
+      <w:r>
+        <w:instrText xml:space="preserve"> DOCPROPERTY  Examiner1_Last_name  \* MERGEFORMAT </w:instrText>
+      </w:r>
+      <w:r>
+        <w:fldChar w:fldCharType="separate"/>
+      </w:r>
+      <w:r>
+        <w:t>Maguire Jr.</w:t>
+      </w:r>
+      <w:r>
+        <w:fldChar w:fldCharType="end"/>
+      </w:r>
     </w:p>
     <w:p>
       <w:pPr>
         <w:pStyle w:val="School"/>
       </w:pPr>
-      <w:fldSimple w:instr=" DOCPROPERTY  Examiner1_organization_L1  \* MERGEFORMAT ">
-        <w:r>
-          <w:t>School of Electrical Engineering and Computer Science</w:t>
-        </w:r>
-      </w:fldSimple>
+      <w:r>
+        <w:fldChar w:fldCharType="begin"/>
+      </w:r>
+      <w:r>
+        <w:instrText xml:space="preserve"> DOCPROPERTY  Examiner1_organizatio</w:instrText>
+      </w:r>
+      <w:r>
+        <w:instrText xml:space="preserve">n_L1  \* MERGEFORMAT </w:instrText>
+      </w:r>
+      <w:r>
+        <w:fldChar w:fldCharType="separate"/>
+      </w:r>
+      <w:r>
+        <w:t>School of Electrical Engineering and Computer Science</w:t>
+      </w:r>
+      <w:r>
+        <w:fldChar w:fldCharType="end"/>
+      </w:r>
     </w:p>
     <w:p>
       <w:pPr>
@@ -683,35 +726,75 @@
       <w:r>
         <w:t xml:space="preserve"> </w:t>
       </w:r>
-      <w:fldSimple w:instr=" DOCPROPERTY  Author1_First_name  \* MERGEFORMAT ">
-        <w:r>
-          <w:t>Fake A.</w:t>
-        </w:r>
-      </w:fldSimple>
+      <w:r>
+        <w:fldChar w:fldCharType="begin"/>
+      </w:r>
+      <w:r>
+        <w:instrText xml:space="preserve"> DOCPROPERTY  Author1_First_name  \* MERGEFORMAT </w:instrText>
+      </w:r>
+      <w:r>
+        <w:fldChar w:fldCharType="separate"/>
+      </w:r>
+      <w:r>
+        <w:t>Fake A.</w:t>
+      </w:r>
+      <w:r>
+        <w:fldChar w:fldCharType="end"/>
+      </w:r>
       <w:r>
         <w:t xml:space="preserve"> </w:t>
       </w:r>
-      <w:fldSimple w:instr=" DOCPROPERTY  Author1_Last_name  \* MERGEFORMAT ">
-        <w:r>
-          <w:t>Student</w:t>
-        </w:r>
-      </w:fldSimple>
+      <w:r>
+        <w:fldChar w:fldCharType="begin"/>
+      </w:r>
+      <w:r>
+        <w:instrText xml:space="preserve"> DOCPROPERTY  Author1_Last_name  \* MERGEFORMAT </w:instrText>
+      </w:r>
+      <w:r>
+        <w:fldChar w:fldCharType="separate"/>
+      </w:r>
+      <w:r>
+        <w:t>Student</w:t>
+      </w:r>
+      <w:r>
+        <w:fldChar w:fldCharType="end"/>
+      </w:r>
       <w:r>
         <w:t xml:space="preserve"> and </w:t>
       </w:r>
-      <w:fldSimple w:instr=" DOCPROPERTY  Author2_First_name  \* MERGEFORMAT ">
-        <w:r>
-          <w:t>Fake B.</w:t>
-        </w:r>
-      </w:fldSimple>
+      <w:r>
+        <w:fldChar w:fldCharType="begin"/>
+      </w:r>
+      <w:r>
+        <w:instrText xml:space="preserve"> DOCPROPERTY  Author2_First_name  \* MERGEFORMAT </w:instrText>
+      </w:r>
+      <w:r>
+        <w:fldChar w:fldCharType="separate"/>
+      </w:r>
+      <w:r>
+        <w:t>Fake B.</w:t>
+      </w:r>
+      <w:r>
+        <w:fldChar w:fldCharType="end"/>
+      </w:r>
       <w:r>
         <w:t xml:space="preserve"> </w:t>
       </w:r>
-      <w:fldSimple w:instr=" DOCPROPERTY  Author2_Last_name  \* MERGEFORMAT ">
-        <w:r>
-          <w:t>Student</w:t>
-        </w:r>
-      </w:fldSimple>
+      <w:r>
+        <w:fldChar w:fldCharType="begin"/>
+      </w:r>
+      <w:r>
+        <w:instrText xml:space="preserve"> DOCPROPERTY  Author2_Last_name  \* MERGEFORMAT </w:instrText>
+      </w:r>
+      <w:r>
+        <w:fldChar w:fldCharType="separate"/>
+      </w:r>
+      <w:r>
+        <w:t>Student</w:t>
+      </w:r>
+      <w:r>
+        <w:fldChar w:fldCharType="end"/>
+      </w:r>
     </w:p>
     <w:p>
       <w:pPr>
@@ -7064,22 +7147,22 @@
       <w:pPr>
         <w:pStyle w:val="Heading2"/>
       </w:pPr>
-      <w:bookmarkStart w:id="27" w:name="_Toc388654297"/>
-      <w:bookmarkStart w:id="28" w:name="_Toc103345206"/>
+      <w:bookmarkStart w:id="27" w:name="_Toc103345206"/>
+      <w:bookmarkStart w:id="28" w:name="_Toc388654297"/>
       <w:r>
         <w:t>Background</w:t>
       </w:r>
+      <w:bookmarkEnd w:id="27"/>
+    </w:p>
+    <w:p>
+      <w:pPr>
+        <w:pStyle w:val="Bodytextfirstparagraph"/>
+        <w:rPr>
+          <w:color w:val="FF0000"/>
+        </w:rPr>
+      </w:pPr>
+      <w:bookmarkStart w:id="29" w:name="_Toc380931230"/>
       <w:bookmarkEnd w:id="28"/>
-    </w:p>
-    <w:p>
-      <w:pPr>
-        <w:pStyle w:val="Bodytextfirstparagraph"/>
-        <w:rPr>
-          <w:color w:val="FF0000"/>
-        </w:rPr>
-      </w:pPr>
-      <w:bookmarkStart w:id="29" w:name="_Toc380931230"/>
-      <w:bookmarkEnd w:id="27"/>
       <w:r>
         <w:rPr>
           <w:color w:val="FF0000"/>
@@ -7315,12 +7398,12 @@
       <w:pPr>
         <w:pStyle w:val="Heading2"/>
       </w:pPr>
-      <w:bookmarkStart w:id="32" w:name="_Toc388654299"/>
-      <w:bookmarkStart w:id="33" w:name="_Toc103345208"/>
+      <w:bookmarkStart w:id="32" w:name="_Toc103345208"/>
+      <w:bookmarkStart w:id="33" w:name="_Toc388654299"/>
       <w:r>
         <w:t>Purpose</w:t>
       </w:r>
-      <w:bookmarkEnd w:id="33"/>
+      <w:bookmarkEnd w:id="32"/>
     </w:p>
     <w:p>
       <w:pPr>
@@ -7483,7 +7566,7 @@
       <w:r>
         <w:t>Goals</w:t>
       </w:r>
-      <w:bookmarkEnd w:id="32"/>
+      <w:bookmarkEnd w:id="33"/>
       <w:bookmarkEnd w:id="35"/>
     </w:p>
     <w:p>
@@ -8332,25 +8415,51 @@
       <w:r>
         <w:t xml:space="preserve">Figure </w:t>
       </w:r>
-      <w:fldSimple w:instr=" STYLEREF 1 \s ">
-        <w:r>
-          <w:rPr>
-            <w:noProof/>
-          </w:rPr>
-          <w:t>2</w:t>
-        </w:r>
-      </w:fldSimple>
+      <w:r>
+        <w:fldChar w:fldCharType="begin"/>
+      </w:r>
+      <w:r>
+        <w:instrText xml:space="preserve"> STYLEREF 1 \s </w:instrText>
+      </w:r>
+      <w:r>
+        <w:fldChar w:fldCharType="separate"/>
+      </w:r>
+      <w:r>
+        <w:rPr>
+          <w:noProof/>
+        </w:rPr>
+        <w:t>2</w:t>
+      </w:r>
+      <w:r>
+        <w:rPr>
+          <w:noProof/>
+        </w:rPr>
+        <w:fldChar w:fldCharType="end"/>
+      </w:r>
       <w:r>
         <w:noBreakHyphen/>
       </w:r>
-      <w:fldSimple w:instr=" SEQ Figure \* ARABIC \s 1 ">
-        <w:r>
-          <w:rPr>
-            <w:noProof/>
-          </w:rPr>
-          <w:t>1</w:t>
-        </w:r>
-      </w:fldSimple>
+      <w:r>
+        <w:fldChar w:fldCharType="begin"/>
+      </w:r>
+      <w:r>
+        <w:instrText xml:space="preserve"> SEQ Figure \* ARABIC \s 1 </w:instrText>
+      </w:r>
+      <w:r>
+        <w:fldChar w:fldCharType="separate"/>
+      </w:r>
+      <w:r>
+        <w:rPr>
+          <w:noProof/>
+        </w:rPr>
+        <w:t>1</w:t>
+      </w:r>
+      <w:r>
+        <w:rPr>
+          <w:noProof/>
+        </w:rPr>
+        <w:fldChar w:fldCharType="end"/>
+      </w:r>
       <w:bookmarkEnd w:id="48"/>
       <w:commentRangeEnd w:id="51"/>
       <w:r>
@@ -8582,14 +8691,27 @@
       <w:r>
         <w:t xml:space="preserve">Table </w:t>
       </w:r>
-      <w:fldSimple w:instr=" STYLEREF 1 \s ">
-        <w:r>
-          <w:rPr>
-            <w:noProof/>
-          </w:rPr>
-          <w:t>2</w:t>
-        </w:r>
-      </w:fldSimple>
+      <w:r>
+        <w:fldChar w:fldCharType="begin"/>
+      </w:r>
+      <w:r>
+        <w:instrText xml:space="preserve"> STYLEREF 1 \s </w:instrText>
+      </w:r>
+      <w:r>
+        <w:fldChar w:fldCharType="separate"/>
+      </w:r>
+      <w:r>
+        <w:rPr>
+          <w:noProof/>
+        </w:rPr>
+        <w:t>2</w:t>
+      </w:r>
+      <w:r>
+        <w:rPr>
+          <w:noProof/>
+        </w:rPr>
+        <w:fldChar w:fldCharType="end"/>
+      </w:r>
       <w:r>
         <w:t>.</w:t>
       </w:r>
@@ -8784,13 +8906,13 @@
       <w:pPr>
         <w:pStyle w:val="Heading2"/>
       </w:pPr>
-      <w:bookmarkStart w:id="61" w:name="_Toc388654306"/>
-      <w:bookmarkStart w:id="62" w:name="_Toc103345217"/>
+      <w:bookmarkStart w:id="61" w:name="_Toc103345217"/>
+      <w:bookmarkStart w:id="62" w:name="_Toc388654306"/>
       <w:r>
         <w:lastRenderedPageBreak/>
         <w:t>Major background area#2</w:t>
       </w:r>
-      <w:bookmarkEnd w:id="62"/>
+      <w:bookmarkEnd w:id="61"/>
     </w:p>
     <w:p>
       <w:pPr>
@@ -9125,7 +9247,7 @@
         <w:pStyle w:val="Bodytextfirstparagraph"/>
       </w:pPr>
     </w:p>
-    <w:bookmarkEnd w:id="61"/>
+    <w:bookmarkEnd w:id="62"/>
     <w:p>
       <w:pPr>
         <w:pStyle w:val="BodyText"/>
@@ -9736,25 +9858,51 @@
       <w:r>
         <w:t xml:space="preserve">Figure </w:t>
       </w:r>
-      <w:fldSimple w:instr=" STYLEREF 1 \s ">
-        <w:r>
-          <w:rPr>
-            <w:noProof/>
-          </w:rPr>
-          <w:t>3</w:t>
-        </w:r>
-      </w:fldSimple>
+      <w:r>
+        <w:fldChar w:fldCharType="begin"/>
+      </w:r>
+      <w:r>
+        <w:instrText xml:space="preserve"> STYLEREF 1 \s </w:instrText>
+      </w:r>
+      <w:r>
+        <w:fldChar w:fldCharType="separate"/>
+      </w:r>
+      <w:r>
+        <w:rPr>
+          <w:noProof/>
+        </w:rPr>
+        <w:t>3</w:t>
+      </w:r>
+      <w:r>
+        <w:rPr>
+          <w:noProof/>
+        </w:rPr>
+        <w:fldChar w:fldCharType="end"/>
+      </w:r>
       <w:r>
         <w:noBreakHyphen/>
       </w:r>
-      <w:fldSimple w:instr=" SEQ Figure \* ARABIC \s 1 ">
-        <w:r>
-          <w:rPr>
-            <w:noProof/>
-          </w:rPr>
-          <w:t>1</w:t>
-        </w:r>
-      </w:fldSimple>
+      <w:r>
+        <w:fldChar w:fldCharType="begin"/>
+      </w:r>
+      <w:r>
+        <w:instrText xml:space="preserve"> SEQ Figure \* ARABIC \s 1 </w:instrText>
+      </w:r>
+      <w:r>
+        <w:fldChar w:fldCharType="separate"/>
+      </w:r>
+      <w:r>
+        <w:rPr>
+          <w:noProof/>
+        </w:rPr>
+        <w:t>1</w:t>
+      </w:r>
+      <w:r>
+        <w:rPr>
+          <w:noProof/>
+        </w:rPr>
+        <w:fldChar w:fldCharType="end"/>
+      </w:r>
       <w:bookmarkEnd w:id="104"/>
       <w:r>
         <w:t>:</w:t>
@@ -10224,13 +10372,13 @@
       <w:pPr>
         <w:pStyle w:val="Heading1"/>
       </w:pPr>
-      <w:bookmarkStart w:id="143" w:name="_Toc388654342"/>
-      <w:bookmarkStart w:id="144" w:name="_Toc103345241"/>
+      <w:bookmarkStart w:id="143" w:name="_Toc103345241"/>
+      <w:bookmarkStart w:id="144" w:name="_Toc388654342"/>
       <w:r>
         <w:lastRenderedPageBreak/>
         <w:t>[What you did – Choose your own chapter title to describe this]</w:t>
       </w:r>
-      <w:bookmarkEnd w:id="144"/>
+      <w:bookmarkEnd w:id="143"/>
     </w:p>
     <w:p>
       <w:pPr>
@@ -10605,25 +10753,51 @@
       <w:r>
         <w:t xml:space="preserve">Figure </w:t>
       </w:r>
-      <w:fldSimple w:instr=" STYLEREF 1 \s ">
-        <w:r>
-          <w:rPr>
-            <w:noProof/>
-          </w:rPr>
-          <w:t>4</w:t>
-        </w:r>
-      </w:fldSimple>
+      <w:r>
+        <w:fldChar w:fldCharType="begin"/>
+      </w:r>
+      <w:r>
+        <w:instrText xml:space="preserve"> STYLEREF 1 \s </w:instrText>
+      </w:r>
+      <w:r>
+        <w:fldChar w:fldCharType="separate"/>
+      </w:r>
+      <w:r>
+        <w:rPr>
+          <w:noProof/>
+        </w:rPr>
+        <w:t>4</w:t>
+      </w:r>
+      <w:r>
+        <w:rPr>
+          <w:noProof/>
+        </w:rPr>
+        <w:fldChar w:fldCharType="end"/>
+      </w:r>
       <w:r>
         <w:noBreakHyphen/>
       </w:r>
-      <w:fldSimple w:instr=" SEQ Figure \* ARABIC \s 1 ">
-        <w:r>
-          <w:rPr>
-            <w:noProof/>
-          </w:rPr>
-          <w:t>1</w:t>
-        </w:r>
-      </w:fldSimple>
+      <w:r>
+        <w:fldChar w:fldCharType="begin"/>
+      </w:r>
+      <w:r>
+        <w:instrText xml:space="preserve"> SEQ Figure \* ARABIC \s 1 </w:instrText>
+      </w:r>
+      <w:r>
+        <w:fldChar w:fldCharType="separate"/>
+      </w:r>
+      <w:r>
+        <w:rPr>
+          <w:noProof/>
+        </w:rPr>
+        <w:t>1</w:t>
+      </w:r>
+      <w:r>
+        <w:rPr>
+          <w:noProof/>
+        </w:rPr>
+        <w:fldChar w:fldCharType="end"/>
+      </w:r>
       <w:bookmarkEnd w:id="146"/>
       <w:r>
         <w:t>:</w:t>
@@ -10651,25 +10825,51 @@
       <w:r>
         <w:t xml:space="preserve">Table </w:t>
       </w:r>
-      <w:fldSimple w:instr=" STYLEREF 1 \s ">
-        <w:r>
-          <w:rPr>
-            <w:noProof/>
-          </w:rPr>
-          <w:t>4</w:t>
-        </w:r>
-      </w:fldSimple>
+      <w:r>
+        <w:fldChar w:fldCharType="begin"/>
+      </w:r>
+      <w:r>
+        <w:instrText xml:space="preserve"> STYLEREF 1 \s </w:instrText>
+      </w:r>
+      <w:r>
+        <w:fldChar w:fldCharType="separate"/>
+      </w:r>
+      <w:r>
+        <w:rPr>
+          <w:noProof/>
+        </w:rPr>
+        <w:t>4</w:t>
+      </w:r>
+      <w:r>
+        <w:rPr>
+          <w:noProof/>
+        </w:rPr>
+        <w:fldChar w:fldCharType="end"/>
+      </w:r>
       <w:r>
         <w:noBreakHyphen/>
       </w:r>
-      <w:fldSimple w:instr=" SEQ Table \* ARABIC \s 1 ">
-        <w:r>
-          <w:rPr>
-            <w:noProof/>
-          </w:rPr>
-          <w:t>1</w:t>
-        </w:r>
-      </w:fldSimple>
+      <w:r>
+        <w:fldChar w:fldCharType="begin"/>
+      </w:r>
+      <w:r>
+        <w:instrText xml:space="preserve"> SEQ Table \* ARABIC \s 1 </w:instrText>
+      </w:r>
+      <w:r>
+        <w:fldChar w:fldCharType="separate"/>
+      </w:r>
+      <w:r>
+        <w:rPr>
+          <w:noProof/>
+        </w:rPr>
+        <w:t>1</w:t>
+      </w:r>
+      <w:r>
+        <w:rPr>
+          <w:noProof/>
+        </w:rPr>
+        <w:fldChar w:fldCharType="end"/>
+      </w:r>
       <w:bookmarkEnd w:id="149"/>
       <w:r>
         <w:t>:</w:t>
@@ -10879,7 +11079,7 @@
       <w:r>
         <w:t>Analysis</w:t>
       </w:r>
-      <w:bookmarkEnd w:id="143"/>
+      <w:bookmarkEnd w:id="144"/>
       <w:commentRangeEnd w:id="154"/>
       <w:r>
         <w:rPr>
@@ -11157,25 +11357,51 @@
       <w:r>
         <w:t xml:space="preserve">Table </w:t>
       </w:r>
-      <w:fldSimple w:instr=" STYLEREF 1 \s ">
-        <w:r>
-          <w:rPr>
-            <w:noProof/>
-          </w:rPr>
-          <w:t>5</w:t>
-        </w:r>
-      </w:fldSimple>
+      <w:r>
+        <w:fldChar w:fldCharType="begin"/>
+      </w:r>
+      <w:r>
+        <w:instrText xml:space="preserve"> STYLEREF 1 \s </w:instrText>
+      </w:r>
+      <w:r>
+        <w:fldChar w:fldCharType="separate"/>
+      </w:r>
+      <w:r>
+        <w:rPr>
+          <w:noProof/>
+        </w:rPr>
+        <w:t>5</w:t>
+      </w:r>
+      <w:r>
+        <w:rPr>
+          <w:noProof/>
+        </w:rPr>
+        <w:fldChar w:fldCharType="end"/>
+      </w:r>
       <w:r>
         <w:noBreakHyphen/>
       </w:r>
-      <w:fldSimple w:instr=" SEQ Table \* ARABIC \s 1 ">
-        <w:r>
-          <w:rPr>
-            <w:noProof/>
-          </w:rPr>
-          <w:t>1</w:t>
-        </w:r>
-      </w:fldSimple>
+      <w:r>
+        <w:fldChar w:fldCharType="begin"/>
+      </w:r>
+      <w:r>
+        <w:instrText xml:space="preserve"> SEQ Table \* ARABIC \s 1 </w:instrText>
+      </w:r>
+      <w:r>
+        <w:fldChar w:fldCharType="separate"/>
+      </w:r>
+      <w:r>
+        <w:rPr>
+          <w:noProof/>
+        </w:rPr>
+        <w:t>1</w:t>
+      </w:r>
+      <w:r>
+        <w:rPr>
+          <w:noProof/>
+        </w:rPr>
+        <w:fldChar w:fldCharType="end"/>
+      </w:r>
       <w:bookmarkEnd w:id="156"/>
       <w:bookmarkEnd w:id="158"/>
       <w:r>
@@ -11336,13 +11562,13 @@
         <w:pStyle w:val="Heading2"/>
       </w:pPr>
       <w:bookmarkStart w:id="170" w:name="_Toc388654348"/>
-      <w:bookmarkStart w:id="171" w:name="_Toc373889662"/>
-      <w:bookmarkStart w:id="172" w:name="_Toc103345250"/>
+      <w:bookmarkStart w:id="171" w:name="_Toc103345250"/>
+      <w:bookmarkStart w:id="172" w:name="_Toc373889662"/>
       <w:r>
         <w:t>Conclusions</w:t>
       </w:r>
       <w:bookmarkEnd w:id="170"/>
-      <w:bookmarkEnd w:id="172"/>
+      <w:bookmarkEnd w:id="171"/>
     </w:p>
     <w:p>
       <w:pPr>
@@ -11459,7 +11685,7 @@
       <w:r>
         <w:t>Limitations</w:t>
       </w:r>
-      <w:bookmarkEnd w:id="171"/>
+      <w:bookmarkEnd w:id="172"/>
       <w:bookmarkEnd w:id="173"/>
       <w:bookmarkEnd w:id="174"/>
     </w:p>
@@ -11762,7 +11988,6 @@
       <w:r>
         <w:fldChar w:fldCharType="separate"/>
       </w:r>
-      <w:proofErr w:type="gramStart"/>
       <w:r>
         <w:t>[1]</w:t>
       </w:r>
@@ -11778,11 +12003,7 @@
         <w:t>Internet Req. Comments</w:t>
       </w:r>
       <w:r>
-        <w:t>, vol. RFC 1235 (Experimental), Jun. 1991 [Online].</w:t>
-      </w:r>
-      <w:proofErr w:type="gramEnd"/>
-      <w:r>
-        <w:t xml:space="preserve"> Available: http://www.rfc-editor.org/rfc/rfc1235.txt</w:t>
+        <w:t>, vol. RFC 1235 (Experimental), Jun. 1991 [Online]. Available: http://www.rfc-editor.org/rfc/rfc1235.txt</w:t>
       </w:r>
     </w:p>
     <w:p>
@@ -11794,15 +12015,7 @@
       </w:r>
       <w:r>
         <w:tab/>
-        <w:t>Y. S. Kim, G. Q. Maguire Jr., and M. E. Noz, ‘Do Small-Mass Neutrinos Participate in Gauge Transformations?</w:t>
-      </w:r>
-      <w:proofErr w:type="gramStart"/>
-      <w:r>
-        <w:t>’,</w:t>
-      </w:r>
-      <w:proofErr w:type="gramEnd"/>
-      <w:r>
-        <w:t xml:space="preserve"> </w:t>
+        <w:t xml:space="preserve">Y. S. Kim, G. Q. Maguire Jr., and M. E. Noz, ‘Do Small-Mass Neutrinos Participate in Gauge Transformations?’, </w:t>
       </w:r>
       <w:r>
         <w:rPr>
@@ -11855,39 +12068,7 @@
       </w:r>
       <w:r>
         <w:tab/>
-        <w:t xml:space="preserve">Kirill </w:t>
-      </w:r>
-      <w:proofErr w:type="spellStart"/>
-      <w:r>
-        <w:t>Bogdanov</w:t>
-      </w:r>
-      <w:proofErr w:type="spellEnd"/>
-      <w:r>
-        <w:t xml:space="preserve">, Miguel </w:t>
-      </w:r>
-      <w:proofErr w:type="spellStart"/>
-      <w:r>
-        <w:t>Peón-Quirós</w:t>
-      </w:r>
-      <w:proofErr w:type="spellEnd"/>
-      <w:r>
-        <w:t xml:space="preserve">, Gerald Q. Maguire, and </w:t>
-      </w:r>
-      <w:proofErr w:type="spellStart"/>
-      <w:r>
-        <w:t>Dejan</w:t>
-      </w:r>
-      <w:proofErr w:type="spellEnd"/>
-      <w:r>
-        <w:t xml:space="preserve"> </w:t>
-      </w:r>
-      <w:proofErr w:type="spellStart"/>
-      <w:r>
-        <w:t>Kostć</w:t>
-      </w:r>
-      <w:proofErr w:type="spellEnd"/>
-      <w:r>
-        <w:t xml:space="preserve">, ‘The nearest replica can be farther than you think’, in </w:t>
+        <w:t xml:space="preserve">Kirill Bogdanov, Miguel Peón-Quirós, Gerald Q. Maguire, and Dejan Kostć, ‘The nearest replica can be farther than you think’, in </w:t>
       </w:r>
       <w:r>
         <w:rPr>
@@ -11909,31 +12090,7 @@
       </w:r>
       <w:r>
         <w:tab/>
-        <w:t xml:space="preserve">Amir </w:t>
-      </w:r>
-      <w:proofErr w:type="spellStart"/>
-      <w:r>
-        <w:t>Roozbeh</w:t>
-      </w:r>
-      <w:proofErr w:type="spellEnd"/>
-      <w:r>
-        <w:t xml:space="preserve">, </w:t>
-      </w:r>
-      <w:proofErr w:type="spellStart"/>
-      <w:r>
-        <w:t>Azimeh</w:t>
-      </w:r>
-      <w:proofErr w:type="spellEnd"/>
-      <w:r>
-        <w:t xml:space="preserve"> </w:t>
-      </w:r>
-      <w:proofErr w:type="spellStart"/>
-      <w:r>
-        <w:t>Sefidcon</w:t>
-      </w:r>
-      <w:proofErr w:type="spellEnd"/>
-      <w:r>
-        <w:t xml:space="preserve">, and Gerald Q. Maguire, ‘Resource Monitoring in a Network Embedded Cloud: An Extension to OSPF-TE’, in </w:t>
+        <w:t xml:space="preserve">Amir Roozbeh, Azimeh Sefidcon, and Gerald Q. Maguire, ‘Resource Monitoring in a Network Embedded Cloud: An Extension to OSPF-TE’, in </w:t>
       </w:r>
       <w:r>
         <w:rPr>
@@ -12141,14 +12298,27 @@
       <w:r>
         <w:t>Figure A-</w:t>
       </w:r>
-      <w:fldSimple w:instr=" SEQ Figure_A \* ARABIC ">
-        <w:r>
-          <w:rPr>
-            <w:noProof/>
-          </w:rPr>
-          <w:t>1</w:t>
-        </w:r>
-      </w:fldSimple>
+      <w:r>
+        <w:fldChar w:fldCharType="begin"/>
+      </w:r>
+      <w:r>
+        <w:instrText xml:space="preserve"> SEQ Figure_A \* ARABIC </w:instrText>
+      </w:r>
+      <w:r>
+        <w:fldChar w:fldCharType="separate"/>
+      </w:r>
+      <w:r>
+        <w:rPr>
+          <w:noProof/>
+        </w:rPr>
+        <w:t>1</w:t>
+      </w:r>
+      <w:r>
+        <w:rPr>
+          <w:noProof/>
+        </w:rPr>
+        <w:fldChar w:fldCharType="end"/>
+      </w:r>
       <w:bookmarkEnd w:id="186"/>
       <w:r>
         <w:t>: Choosing the Advanced properties control</w:t>
@@ -12290,14 +12460,27 @@
       <w:r>
         <w:t>Figure A-</w:t>
       </w:r>
-      <w:fldSimple w:instr=" SEQ Figure_A \* ARABIC ">
-        <w:r>
-          <w:rPr>
-            <w:noProof/>
-          </w:rPr>
-          <w:t>2</w:t>
-        </w:r>
-      </w:fldSimple>
+      <w:r>
+        <w:fldChar w:fldCharType="begin"/>
+      </w:r>
+      <w:r>
+        <w:instrText xml:space="preserve"> SEQ Figure_A \* ARABIC </w:instrText>
+      </w:r>
+      <w:r>
+        <w:fldChar w:fldCharType="separate"/>
+      </w:r>
+      <w:r>
+        <w:rPr>
+          <w:noProof/>
+        </w:rPr>
+        <w:t>2</w:t>
+      </w:r>
+      <w:r>
+        <w:rPr>
+          <w:noProof/>
+        </w:rPr>
+        <w:fldChar w:fldCharType="end"/>
+      </w:r>
       <w:bookmarkEnd w:id="187"/>
       <w:r>
         <w:t xml:space="preserve">: </w:t>
@@ -12511,14 +12694,27 @@
       <w:r>
         <w:t>Figure A-</w:t>
       </w:r>
-      <w:fldSimple w:instr=" SEQ Figure_A \* ARABIC ">
-        <w:r>
-          <w:rPr>
-            <w:noProof/>
-          </w:rPr>
-          <w:t>3</w:t>
-        </w:r>
-      </w:fldSimple>
+      <w:r>
+        <w:fldChar w:fldCharType="begin"/>
+      </w:r>
+      <w:r>
+        <w:instrText xml:space="preserve"> SEQ Figure_A \* ARABIC </w:instrText>
+      </w:r>
+      <w:r>
+        <w:fldChar w:fldCharType="separate"/>
+      </w:r>
+      <w:r>
+        <w:rPr>
+          <w:noProof/>
+        </w:rPr>
+        <w:t>3</w:t>
+      </w:r>
+      <w:r>
+        <w:rPr>
+          <w:noProof/>
+        </w:rPr>
+        <w:fldChar w:fldCharType="end"/>
+      </w:r>
       <w:bookmarkEnd w:id="188"/>
       <w:r>
         <w:t>: Custom properties showing Author1_First_name</w:t>
@@ -12622,14 +12818,27 @@
       <w:r>
         <w:t>Figure A-</w:t>
       </w:r>
-      <w:fldSimple w:instr=" SEQ Figure_A \* ARABIC ">
-        <w:r>
-          <w:rPr>
-            <w:noProof/>
-          </w:rPr>
-          <w:t>4</w:t>
-        </w:r>
-      </w:fldSimple>
+      <w:r>
+        <w:fldChar w:fldCharType="begin"/>
+      </w:r>
+      <w:r>
+        <w:instrText xml:space="preserve"> SEQ Figure_A \* ARABIC </w:instrText>
+      </w:r>
+      <w:r>
+        <w:fldChar w:fldCharType="separate"/>
+      </w:r>
+      <w:r>
+        <w:rPr>
+          <w:noProof/>
+        </w:rPr>
+        <w:t>4</w:t>
+      </w:r>
+      <w:r>
+        <w:rPr>
+          <w:noProof/>
+        </w:rPr>
+        <w:fldChar w:fldCharType="end"/>
+      </w:r>
       <w:bookmarkEnd w:id="189"/>
       <w:r>
         <w:t>: Custom properties showing Author1_First_name after changing “A” to “C”.</w:t>
@@ -12699,22 +12908,30 @@
         <w:lastRenderedPageBreak/>
         <w:t xml:space="preserve">Table A- </w:t>
       </w:r>
-      <w:fldSimple w:instr=" SEQ Table_A- \* ARABIC ">
-        <w:r>
-          <w:rPr>
-            <w:noProof/>
-          </w:rPr>
-          <w:t>1</w:t>
-        </w:r>
-      </w:fldSimple>
+      <w:r>
+        <w:fldChar w:fldCharType="begin"/>
+      </w:r>
+      <w:r>
+        <w:instrText xml:space="preserve"> SEQ Table_A- \* ARABIC </w:instrText>
+      </w:r>
+      <w:r>
+        <w:fldChar w:fldCharType="separate"/>
+      </w:r>
+      <w:r>
+        <w:rPr>
+          <w:noProof/>
+        </w:rPr>
+        <w:t>1</w:t>
+      </w:r>
+      <w:r>
+        <w:rPr>
+          <w:noProof/>
+        </w:rPr>
+        <w:fldChar w:fldCharType="end"/>
+      </w:r>
       <w:bookmarkEnd w:id="190"/>
       <w:r>
-        <w:t>: Information about the var</w:t>
-      </w:r>
-      <w:bookmarkStart w:id="191" w:name="_GoBack"/>
-      <w:bookmarkEnd w:id="191"/>
-      <w:r>
-        <w:t>ious bits of information and how it is used.</w:t>
+        <w:t>: Information about the various bits of information and how it is used.</w:t>
       </w:r>
       <w:proofErr w:type="gramEnd"/>
     </w:p>
@@ -24183,15 +24400,15 @@
       <w:pPr>
         <w:pStyle w:val="Unnumberedheading1"/>
       </w:pPr>
-      <w:bookmarkStart w:id="192" w:name="lastPageofMainmatter"/>
-      <w:bookmarkStart w:id="193" w:name="_Toc103345256"/>
-      <w:bookmarkEnd w:id="192"/>
+      <w:bookmarkStart w:id="191" w:name="lastPageofMainmatter"/>
+      <w:bookmarkStart w:id="192" w:name="_Toc103345256"/>
+      <w:bookmarkEnd w:id="191"/>
       <w:r>
         <w:rPr>
           <w:rStyle w:val="CommentReference"/>
           <w:rFonts w:asciiTheme="minorHAnsi" w:hAnsiTheme="minorHAnsi"/>
         </w:rPr>
-        <w:commentReference w:id="194"/>
+        <w:commentReference w:id="193"/>
       </w:r>
       <w:r>
         <w:t xml:space="preserve"> </w:t>
@@ -24202,7 +24419,7 @@
       <w:r>
         <w:t>ppendix B: xxx</w:t>
       </w:r>
-      <w:bookmarkEnd w:id="193"/>
+      <w:bookmarkEnd w:id="192"/>
     </w:p>
     <w:p>
       <w:pPr>
@@ -24232,8 +24449,22 @@
       </w:pPr>
       <w:r>
         <w:lastRenderedPageBreak/>
+        <w:t>€€€€</w:t>
+      </w:r>
+      <w:r>
+        <w:t xml:space="preserve"> </w:t>
+      </w:r>
+      <w:bookmarkStart w:id="194" w:name="_GoBack"/>
+      <w:bookmarkEnd w:id="194"/>
+      <w:r>
         <w:t>For DIVA</w:t>
       </w:r>
+      <w:r>
+        <w:t xml:space="preserve"> </w:t>
+      </w:r>
+      <w:r>
+        <w:t>€€€€</w:t>
+      </w:r>
     </w:p>
     <w:p>
       <w:pPr>
@@ -24271,11 +24502,21 @@
       <w:r>
         <w:t>”First name”: ”</w:t>
       </w:r>
-      <w:fldSimple w:instr=" DOCPROPERTY  Author1_First_name  \* MERGEFORMAT ">
-        <w:r>
-          <w:t>Fake A.</w:t>
-        </w:r>
-      </w:fldSimple>
+      <w:r>
+        <w:fldChar w:fldCharType="begin"/>
+      </w:r>
+      <w:r>
+        <w:instrText xml:space="preserve"> DOCPROPERTY  Author1_First_name  \* MERGEFORMAT </w:instrText>
+      </w:r>
+      <w:r>
+        <w:fldChar w:fldCharType="separate"/>
+      </w:r>
+      <w:r>
+        <w:t>Fake A.</w:t>
+      </w:r>
+      <w:r>
+        <w:fldChar w:fldCharType="end"/>
+      </w:r>
       <w:r>
         <w:t>”,</w:t>
       </w:r>
@@ -24285,11 +24526,21 @@
       <w:r>
         <w:t>”Local User Id”: ”</w:t>
       </w:r>
-      <w:fldSimple w:instr=" DOCPROPERTY  &quot;Author1_Local User Id&quot;  \* MERGEFORMAT ">
-        <w:r>
-          <w:t>u100001</w:t>
-        </w:r>
-      </w:fldSimple>
+      <w:r>
+        <w:fldChar w:fldCharType="begin"/>
+      </w:r>
+      <w:r>
+        <w:instrText xml:space="preserve"> DOCPROPERTY  "Author1_Local User Id"  \* MERGEFORMAT </w:instrText>
+      </w:r>
+      <w:r>
+        <w:fldChar w:fldCharType="separate"/>
+      </w:r>
+      <w:r>
+        <w:t>u100001</w:t>
+      </w:r>
+      <w:r>
+        <w:fldChar w:fldCharType="end"/>
+      </w:r>
       <w:r>
         <w:t>”,</w:t>
       </w:r>
@@ -24339,11 +24590,21 @@
       <w:r>
         <w:t>”: {”L1”: ”</w:t>
       </w:r>
-      <w:fldSimple w:instr=" DOCPROPERTY  Author1_organization_L1  \* MERGEFORMAT ">
-        <w:r>
-          <w:t>School of Electrical Engineering and Computer Science</w:t>
-        </w:r>
-      </w:fldSimple>
+      <w:r>
+        <w:fldChar w:fldCharType="begin"/>
+      </w:r>
+      <w:r>
+        <w:instrText xml:space="preserve"> DOCPROPERTY  Author1_organization_L1  \* MERGEFORMAT </w:instrText>
+      </w:r>
+      <w:r>
+        <w:fldChar w:fldCharType="separate"/>
+      </w:r>
+      <w:r>
+        <w:t>School of Electrical Engineering and Computer Science</w:t>
+      </w:r>
+      <w:r>
+        <w:fldChar w:fldCharType="end"/>
+      </w:r>
       <w:r>
         <w:t>”,}},</w:t>
       </w:r>
@@ -24384,11 +24645,21 @@
       <w:r>
         <w:t>”First name”: ”</w:t>
       </w:r>
-      <w:fldSimple w:instr=" DOCPROPERTY  Author2_First_name  \* MERGEFORMAT ">
-        <w:r>
-          <w:t>Fake B.</w:t>
-        </w:r>
-      </w:fldSimple>
+      <w:r>
+        <w:fldChar w:fldCharType="begin"/>
+      </w:r>
+      <w:r>
+        <w:instrText xml:space="preserve"> DOCPROPERTY  Author2_First_name  \* MERGEFORMAT </w:instrText>
+      </w:r>
+      <w:r>
+        <w:fldChar w:fldCharType="separate"/>
+      </w:r>
+      <w:r>
+        <w:t>Fake B.</w:t>
+      </w:r>
+      <w:r>
+        <w:fldChar w:fldCharType="end"/>
+      </w:r>
       <w:r>
         <w:t>”,</w:t>
       </w:r>
@@ -24398,11 +24669,24 @@
       <w:r>
         <w:t>”Local User Id”: ”</w:t>
       </w:r>
-      <w:fldSimple w:instr=" DOCPROPERTY  &quot;Author2_Local User Id&quot;  \* MERGEFORMAT ">
-        <w:r>
-          <w:t>u100002</w:t>
-        </w:r>
-      </w:fldSimple>
+      <w:r>
+        <w:fldChar w:fldCharType="begin"/>
+      </w:r>
+      <w:r>
+        <w:instrText xml:space="preserve"> DOCPROPERTY  "Author2_Local U</w:instrText>
+      </w:r>
+      <w:r>
+        <w:instrText xml:space="preserve">ser Id"  \* MERGEFORMAT </w:instrText>
+      </w:r>
+      <w:r>
+        <w:fldChar w:fldCharType="separate"/>
+      </w:r>
+      <w:r>
+        <w:t>u100002</w:t>
+      </w:r>
+      <w:r>
+        <w:fldChar w:fldCharType="end"/>
+      </w:r>
       <w:r>
         <w:t>”,</w:t>
       </w:r>
@@ -24412,11 +24696,21 @@
       <w:r>
         <w:t>”E-mail”: ”</w:t>
       </w:r>
-      <w:fldSimple w:instr=" DOCPROPERTY  Author2_E-mail  \* MERGEFORMAT ">
-        <w:r>
-          <w:t>b@kth.se</w:t>
-        </w:r>
-      </w:fldSimple>
+      <w:r>
+        <w:fldChar w:fldCharType="begin"/>
+      </w:r>
+      <w:r>
+        <w:instrText xml:space="preserve"> DOCPROPERTY  Author2_E-mail  \* MERGEFORMAT </w:instrText>
+      </w:r>
+      <w:r>
+        <w:fldChar w:fldCharType="separate"/>
+      </w:r>
+      <w:r>
+        <w:t>b@kth.se</w:t>
+      </w:r>
+      <w:r>
+        <w:fldChar w:fldCharType="end"/>
+      </w:r>
       <w:r>
         <w:t>”,</w:t>
       </w:r>
@@ -24434,11 +24728,21 @@
       <w:r>
         <w:t>”: {”L1”: ”</w:t>
       </w:r>
-      <w:fldSimple w:instr=" DOCPROPERTY  Author2_organization_L1  \* MERGEFORMAT ">
-        <w:r>
-          <w:t>School of Architecture and the Built Environment</w:t>
-        </w:r>
-      </w:fldSimple>
+      <w:r>
+        <w:fldChar w:fldCharType="begin"/>
+      </w:r>
+      <w:r>
+        <w:instrText xml:space="preserve"> DOCPROPERTY  Author2_organization_L1  \* MERGEFORMAT </w:instrText>
+      </w:r>
+      <w:r>
+        <w:fldChar w:fldCharType="separate"/>
+      </w:r>
+      <w:r>
+        <w:t>School of Architecture and the Built Environment</w:t>
+      </w:r>
+      <w:r>
+        <w:fldChar w:fldCharType="end"/>
+      </w:r>
       <w:r>
         <w:t>”,}},</w:t>
       </w:r>
@@ -24632,11 +24936,21 @@
       <w:r>
         <w:t>”: ”</w:t>
       </w:r>
-      <w:fldSimple w:instr=" DOCPROPERTY  programcode  \* MERGEFORMAT ">
-        <w:r>
-          <w:t>TCOMK</w:t>
-        </w:r>
-      </w:fldSimple>
+      <w:r>
+        <w:fldChar w:fldCharType="begin"/>
+      </w:r>
+      <w:r>
+        <w:instrText xml:space="preserve"> DOCPROPERTY  programcode  \* MERGEFORMAT </w:instrText>
+      </w:r>
+      <w:r>
+        <w:fldChar w:fldCharType="separate"/>
+      </w:r>
+      <w:r>
+        <w:t>TCOMK</w:t>
+      </w:r>
+      <w:r>
+        <w:fldChar w:fldCharType="end"/>
+      </w:r>
       <w:r>
         <w:t>”,</w:t>
       </w:r>
@@ -24654,11 +24968,24 @@
       <w:r>
         <w:t>”: ”</w:t>
       </w:r>
-      <w:fldSimple w:instr=" DOCPROPERTY  subjectArea  \* MERGEFORMAT ">
-        <w:r>
-          <w:t>Information and Communication Technology</w:t>
-        </w:r>
-      </w:fldSimple>
+      <w:r>
+        <w:fldChar w:fldCharType="begin"/>
+      </w:r>
+      <w:r>
+        <w:instrText xml:space="preserve"> DOCPROPERTY  subjectAre</w:instrText>
+      </w:r>
+      <w:r>
+        <w:instrText xml:space="preserve">a  \* MERGEFORMAT </w:instrText>
+      </w:r>
+      <w:r>
+        <w:fldChar w:fldCharType="separate"/>
+      </w:r>
+      <w:r>
+        <w:t>Information and Communication Technology</w:t>
+      </w:r>
+      <w:r>
+        <w:fldChar w:fldCharType="end"/>
+      </w:r>
       <w:r>
         <w:t>”},</w:t>
       </w:r>
@@ -24683,6 +25010,7 @@
           <w:dataBinding w:prefixMappings="xmlns:ns0='http://purl.org/dc/elements/1.1/' xmlns:ns1='http://schemas.openxmlformats.org/package/2006/metadata/core-properties' " w:xpath="/ns1:coreProperties[1]/ns0:title[1]" w:storeItemID="{6C3C8BC8-F283-45AE-878A-BAB7291924A1}"/>
           <w:text/>
         </w:sdtPr>
+        <w:sdtEndPr/>
         <w:sdtContent>
           <w:r>
             <w:t>This is the title in the language of the thesis</w:t>
@@ -24699,11 +25027,21 @@
       <w:r>
         <w:t xml:space="preserve"> ”</w:t>
       </w:r>
-      <w:fldSimple w:instr=" DOCPROPERTY  Subtitle  \* MERGEFORMAT ">
-        <w:r>
-          <w:t>An subtitle in the language of the thesis</w:t>
-        </w:r>
-      </w:fldSimple>
+      <w:r>
+        <w:fldChar w:fldCharType="begin"/>
+      </w:r>
+      <w:r>
+        <w:instrText xml:space="preserve"> DOCPROPERTY  Subtitle  \* MERGEFORMAT </w:instrText>
+      </w:r>
+      <w:r>
+        <w:fldChar w:fldCharType="separate"/>
+      </w:r>
+      <w:r>
+        <w:t>An subtitle in the language of the thesis</w:t>
+      </w:r>
+      <w:r>
+        <w:fldChar w:fldCharType="end"/>
+      </w:r>
       <w:r>
         <w:t>”,</w:t>
       </w:r>
@@ -24927,11 +25265,21 @@
       <w:r>
         <w:t>”Supervisor1”: { ”Last name”: ”</w:t>
       </w:r>
-      <w:fldSimple w:instr=" DOCPROPERTY  Supervisor1_Last_name  \* MERGEFORMAT ">
-        <w:r>
-          <w:t>Supervisor</w:t>
-        </w:r>
-      </w:fldSimple>
+      <w:r>
+        <w:fldChar w:fldCharType="begin"/>
+      </w:r>
+      <w:r>
+        <w:instrText xml:space="preserve"> DOCPROPERTY  Supervisor1_Last_name  \* MERGEFORMAT </w:instrText>
+      </w:r>
+      <w:r>
+        <w:fldChar w:fldCharType="separate"/>
+      </w:r>
+      <w:r>
+        <w:t>Supervisor</w:t>
+      </w:r>
+      <w:r>
+        <w:fldChar w:fldCharType="end"/>
+      </w:r>
       <w:r>
         <w:t>”,</w:t>
       </w:r>
@@ -24941,11 +25289,21 @@
       <w:r>
         <w:t>”First name”: ”</w:t>
       </w:r>
-      <w:fldSimple w:instr=" DOCPROPERTY  Supervisor1_First_name  \* MERGEFORMAT ">
-        <w:r>
-          <w:t>A. Busy</w:t>
-        </w:r>
-      </w:fldSimple>
+      <w:r>
+        <w:fldChar w:fldCharType="begin"/>
+      </w:r>
+      <w:r>
+        <w:instrText xml:space="preserve"> DOCPROPERTY  Supervisor1_First_name  \* MERGEFORMAT </w:instrText>
+      </w:r>
+      <w:r>
+        <w:fldChar w:fldCharType="separate"/>
+      </w:r>
+      <w:r>
+        <w:t>A. Busy</w:t>
+      </w:r>
+      <w:r>
+        <w:fldChar w:fldCharType="end"/>
+      </w:r>
       <w:r>
         <w:t>”,</w:t>
       </w:r>
@@ -24955,11 +25313,24 @@
       <w:r>
         <w:t>”Local User Id”: ”</w:t>
       </w:r>
-      <w:fldSimple w:instr=" DOCPROPERTY  &quot;Supervisor1_Local User Id&quot;  \* MERGEFORMAT ">
-        <w:r>
-          <w:t>u100003</w:t>
-        </w:r>
-      </w:fldSimple>
+      <w:r>
+        <w:fldChar w:fldCharType="begin"/>
+      </w:r>
+      <w:r>
+        <w:instrText xml:space="preserve"> DOCPROPERTY  "Supervisor1_</w:instrText>
+      </w:r>
+      <w:r>
+        <w:instrText xml:space="preserve">Local User Id"  \* MERGEFORMAT </w:instrText>
+      </w:r>
+      <w:r>
+        <w:fldChar w:fldCharType="separate"/>
+      </w:r>
+      <w:r>
+        <w:t>u100003</w:t>
+      </w:r>
+      <w:r>
+        <w:fldChar w:fldCharType="end"/>
+      </w:r>
       <w:r>
         <w:t>”,</w:t>
       </w:r>
@@ -24969,11 +25340,21 @@
       <w:r>
         <w:t>”E-mail”: ”</w:t>
       </w:r>
-      <w:fldSimple w:instr=" DOCPROPERTY  Supervisor1_E-mail  \* MERGEFORMAT ">
-        <w:r>
-          <w:t>sa@kth.se</w:t>
-        </w:r>
-      </w:fldSimple>
+      <w:r>
+        <w:fldChar w:fldCharType="begin"/>
+      </w:r>
+      <w:r>
+        <w:instrText xml:space="preserve"> DOCPROPERTY  Supervisor1_E-mail  \* MERGEFORMAT </w:instrText>
+      </w:r>
+      <w:r>
+        <w:fldChar w:fldCharType="separate"/>
+      </w:r>
+      <w:r>
+        <w:t>sa@kth.se</w:t>
+      </w:r>
+      <w:r>
+        <w:fldChar w:fldCharType="end"/>
+      </w:r>
       <w:r>
         <w:t>”,</w:t>
       </w:r>
@@ -24991,19 +25372,39 @@
       <w:r>
         <w:t>”: {”L1”: ”</w:t>
       </w:r>
-      <w:fldSimple w:instr=" DOCPROPERTY  Supervisor1_organization_L1  \* MERGEFORMAT ">
-        <w:r>
-          <w:t>School of Electrical Engineering and Computer Science</w:t>
-        </w:r>
-      </w:fldSimple>
+      <w:r>
+        <w:fldChar w:fldCharType="begin"/>
+      </w:r>
+      <w:r>
+        <w:instrText xml:space="preserve"> DOCPROPERTY  Supervisor1_organization_L1  \* MERGEFORMAT </w:instrText>
+      </w:r>
+      <w:r>
+        <w:fldChar w:fldCharType="separate"/>
+      </w:r>
+      <w:r>
+        <w:t>School of Electrical Engineering and Computer Science</w:t>
+      </w:r>
+      <w:r>
+        <w:fldChar w:fldCharType="end"/>
+      </w:r>
       <w:r>
         <w:t>”,”L2”: ”</w:t>
       </w:r>
-      <w:fldSimple w:instr=" DOCPROPERTY  Supervisor2_organization_L2  \* MERGEFORMAT ">
-        <w:r>
-          <w:t>Architecture</w:t>
-        </w:r>
-      </w:fldSimple>
+      <w:r>
+        <w:fldChar w:fldCharType="begin"/>
+      </w:r>
+      <w:r>
+        <w:instrText xml:space="preserve"> DOCPROPERTY  Supervisor2_organization_L2  \* MERGEFORMAT </w:instrText>
+      </w:r>
+      <w:r>
+        <w:fldChar w:fldCharType="separate"/>
+      </w:r>
+      <w:r>
+        <w:t>Architecture</w:t>
+      </w:r>
+      <w:r>
+        <w:fldChar w:fldCharType="end"/>
+      </w:r>
       <w:r>
         <w:t>” }},</w:t>
       </w:r>
@@ -25015,11 +25416,21 @@
       <w:r>
         <w:t>”Supervisor2”: { ”Last name”: ”</w:t>
       </w:r>
-      <w:fldSimple w:instr=" DOCPROPERTY  Supervisor2_Last_name  \* MERGEFORMAT ">
-        <w:r>
-          <w:t>Supervisor</w:t>
-        </w:r>
-      </w:fldSimple>
+      <w:r>
+        <w:fldChar w:fldCharType="begin"/>
+      </w:r>
+      <w:r>
+        <w:instrText xml:space="preserve"> DOCPROPERTY  Supervisor2_Last_name  \* MERGEFORMAT </w:instrText>
+      </w:r>
+      <w:r>
+        <w:fldChar w:fldCharType="separate"/>
+      </w:r>
+      <w:r>
+        <w:t>Supervisor</w:t>
+      </w:r>
+      <w:r>
+        <w:fldChar w:fldCharType="end"/>
+      </w:r>
       <w:r>
         <w:t>”,</w:t>
       </w:r>
@@ -25029,11 +25440,21 @@
       <w:r>
         <w:t>”First name”: ”</w:t>
       </w:r>
-      <w:fldSimple w:instr=" DOCPROPERTY  Supervisor2_First_name  \* MERGEFORMAT ">
-        <w:r>
-          <w:t>Another Busy</w:t>
-        </w:r>
-      </w:fldSimple>
+      <w:r>
+        <w:fldChar w:fldCharType="begin"/>
+      </w:r>
+      <w:r>
+        <w:instrText xml:space="preserve"> DOCPROPERTY  Supervisor2_First_name  \* MERGEFORMAT </w:instrText>
+      </w:r>
+      <w:r>
+        <w:fldChar w:fldCharType="separate"/>
+      </w:r>
+      <w:r>
+        <w:t>Another Busy</w:t>
+      </w:r>
+      <w:r>
+        <w:fldChar w:fldCharType="end"/>
+      </w:r>
       <w:r>
         <w:t>”,</w:t>
       </w:r>
@@ -25043,11 +25464,21 @@
       <w:r>
         <w:t>”Local User Id”: ”</w:t>
       </w:r>
-      <w:fldSimple w:instr=" DOCPROPERTY  &quot;Supervisor2_Local User Id&quot;  \* MERGEFORMAT ">
-        <w:r>
-          <w:t>u100003</w:t>
-        </w:r>
-      </w:fldSimple>
+      <w:r>
+        <w:fldChar w:fldCharType="begin"/>
+      </w:r>
+      <w:r>
+        <w:instrText xml:space="preserve"> DOCPROPERTY  "Supervisor2_Local User Id"  \* MERGEFORMAT </w:instrText>
+      </w:r>
+      <w:r>
+        <w:fldChar w:fldCharType="separate"/>
+      </w:r>
+      <w:r>
+        <w:t>u100003</w:t>
+      </w:r>
+      <w:r>
+        <w:fldChar w:fldCharType="end"/>
+      </w:r>
       <w:r>
         <w:t>”,</w:t>
       </w:r>
@@ -25057,11 +25488,21 @@
       <w:r>
         <w:t>”E-mail”: ”</w:t>
       </w:r>
-      <w:fldSimple w:instr=" DOCPROPERTY  Supervisor2_E-mail  \* MERGEFORMAT ">
-        <w:r>
-          <w:t>sb@kth.se</w:t>
-        </w:r>
-      </w:fldSimple>
+      <w:r>
+        <w:fldChar w:fldCharType="begin"/>
+      </w:r>
+      <w:r>
+        <w:instrText xml:space="preserve"> DOCPROPERTY  Supervisor2_E-mail  \* MERGEFORMAT </w:instrText>
+      </w:r>
+      <w:r>
+        <w:fldChar w:fldCharType="separate"/>
+      </w:r>
+      <w:r>
+        <w:t>sb@kth.se</w:t>
+      </w:r>
+      <w:r>
+        <w:fldChar w:fldCharType="end"/>
+      </w:r>
       <w:r>
         <w:t>”,</w:t>
       </w:r>
@@ -25079,19 +25520,39 @@
       <w:r>
         <w:t>”: {”L1”: ”</w:t>
       </w:r>
-      <w:fldSimple w:instr=" DOCPROPERTY  Supervisor2_organization_L1  \* MERGEFORMAT ">
-        <w:r>
-          <w:t>School of Architecture and the Built Environment</w:t>
-        </w:r>
-      </w:fldSimple>
+      <w:r>
+        <w:fldChar w:fldCharType="begin"/>
+      </w:r>
+      <w:r>
+        <w:instrText xml:space="preserve"> DOCPROPERTY  Supervisor2_organization_L1  \* MERGEFORMAT </w:instrText>
+      </w:r>
+      <w:r>
+        <w:fldChar w:fldCharType="separate"/>
+      </w:r>
+      <w:r>
+        <w:t>School of Architecture and the Built Environment</w:t>
+      </w:r>
+      <w:r>
+        <w:fldChar w:fldCharType="end"/>
+      </w:r>
       <w:r>
         <w:t>”,”L2”: ”</w:t>
       </w:r>
-      <w:fldSimple w:instr=" DOCPROPERTY  Supervisor2_organization_L2  \* MERGEFORMAT ">
-        <w:r>
-          <w:t>Architecture</w:t>
-        </w:r>
-      </w:fldSimple>
+      <w:r>
+        <w:fldChar w:fldCharType="begin"/>
+      </w:r>
+      <w:r>
+        <w:instrText xml:space="preserve"> DOCPROPERTY  Supervisor2_organization_L2  \* MERGEFORMAT </w:instrText>
+      </w:r>
+      <w:r>
+        <w:fldChar w:fldCharType="separate"/>
+      </w:r>
+      <w:r>
+        <w:t>Architecture</w:t>
+      </w:r>
+      <w:r>
+        <w:fldChar w:fldCharType="end"/>
+      </w:r>
       <w:r>
         <w:t>” }},</w:t>
       </w:r>
@@ -25132,11 +25593,21 @@
       <w:r>
         <w:t>”First name”: ”</w:t>
       </w:r>
-      <w:fldSimple w:instr=" DOCPROPERTY  Supervisor3_First_name  \* MERGEFORMAT ">
-        <w:r>
-          <w:t>Third Busy</w:t>
-        </w:r>
-      </w:fldSimple>
+      <w:r>
+        <w:fldChar w:fldCharType="begin"/>
+      </w:r>
+      <w:r>
+        <w:instrText xml:space="preserve"> DOCPROPERTY  Supervisor3_First_name  \* MERGEFORMAT </w:instrText>
+      </w:r>
+      <w:r>
+        <w:fldChar w:fldCharType="separate"/>
+      </w:r>
+      <w:r>
+        <w:t>Third Busy</w:t>
+      </w:r>
+      <w:r>
+        <w:fldChar w:fldCharType="end"/>
+      </w:r>
       <w:r>
         <w:t>”,</w:t>
       </w:r>
@@ -25146,11 +25617,21 @@
       <w:r>
         <w:t>”E-mail”: ”</w:t>
       </w:r>
-      <w:fldSimple w:instr=" DOCPROPERTY  Supervisor3_E-mail  \* MERGEFORMAT ">
-        <w:r>
-          <w:t>sc@tu.va</w:t>
-        </w:r>
-      </w:fldSimple>
+      <w:r>
+        <w:fldChar w:fldCharType="begin"/>
+      </w:r>
+      <w:r>
+        <w:instrText xml:space="preserve"> DOCPROPERTY  Supervisor3_E-mail  \* MERGEFORMAT </w:instrText>
+      </w:r>
+      <w:r>
+        <w:fldChar w:fldCharType="separate"/>
+      </w:r>
+      <w:r>
+        <w:t>sc@tu.va</w:t>
+      </w:r>
+      <w:r>
+        <w:fldChar w:fldCharType="end"/>
+      </w:r>
       <w:r>
         <w:t>”,</w:t>
       </w:r>
@@ -25168,11 +25649,24 @@
       <w:r>
         <w:t>”: ”</w:t>
       </w:r>
-      <w:fldSimple w:instr=" DOCPROPERTY  Supervisor3_Other_organisation  \* MERGEFORMAT ">
-        <w:r>
-          <w:t>Timbuktu University, Department of Pseudoscience</w:t>
-        </w:r>
-      </w:fldSimple>
+      <w:r>
+        <w:fldChar w:fldCharType="begin"/>
+      </w:r>
+      <w:r>
+        <w:instrText xml:space="preserve"> DOCPROPERTY  Supervisor3_Other_org</w:instrText>
+      </w:r>
+      <w:r>
+        <w:instrText xml:space="preserve">anisation  \* MERGEFORMAT </w:instrText>
+      </w:r>
+      <w:r>
+        <w:fldChar w:fldCharType="separate"/>
+      </w:r>
+      <w:r>
+        <w:t>Timbuktu University, Department of Pseudoscience</w:t>
+      </w:r>
+      <w:r>
+        <w:fldChar w:fldCharType="end"/>
+      </w:r>
       <w:r>
         <w:t>”},</w:t>
       </w:r>
@@ -25184,11 +25678,21 @@
       <w:r>
         <w:t>”Examiner1”: { ”Last name”: ”</w:t>
       </w:r>
-      <w:fldSimple w:instr=" DOCPROPERTY  Examiner1_Last_name  \* MERGEFORMAT ">
-        <w:r>
-          <w:t>Maguire Jr.</w:t>
-        </w:r>
-      </w:fldSimple>
+      <w:r>
+        <w:fldChar w:fldCharType="begin"/>
+      </w:r>
+      <w:r>
+        <w:instrText xml:space="preserve"> DOCPROPERTY  Examiner1_Last_name  \* MERGEFORMAT </w:instrText>
+      </w:r>
+      <w:r>
+        <w:fldChar w:fldCharType="separate"/>
+      </w:r>
+      <w:r>
+        <w:t>Maguire Jr.</w:t>
+      </w:r>
+      <w:r>
+        <w:fldChar w:fldCharType="end"/>
+      </w:r>
       <w:r>
         <w:t>”,</w:t>
       </w:r>
@@ -25198,11 +25702,21 @@
       <w:r>
         <w:t>”First name”: ”</w:t>
       </w:r>
-      <w:fldSimple w:instr=" DOCPROPERTY  Examiner1_First_name  \* MERGEFORMAT ">
-        <w:r>
-          <w:t>Gerald Q.</w:t>
-        </w:r>
-      </w:fldSimple>
+      <w:r>
+        <w:fldChar w:fldCharType="begin"/>
+      </w:r>
+      <w:r>
+        <w:instrText xml:space="preserve"> DOCPROPERTY  Examiner1_First_name  \* MERGEFORMAT </w:instrText>
+      </w:r>
+      <w:r>
+        <w:fldChar w:fldCharType="separate"/>
+      </w:r>
+      <w:r>
+        <w:t>Gerald Q.</w:t>
+      </w:r>
+      <w:r>
+        <w:fldChar w:fldCharType="end"/>
+      </w:r>
       <w:r>
         <w:t>”,</w:t>
       </w:r>
@@ -25212,11 +25726,21 @@
       <w:r>
         <w:t>”Local User Id”: ”</w:t>
       </w:r>
-      <w:fldSimple w:instr=" DOCPROPERTY  &quot;Examiner1_Local User Id&quot;  \* MERGEFORMAT ">
-        <w:r>
-          <w:t>u1d13i2c</w:t>
-        </w:r>
-      </w:fldSimple>
+      <w:r>
+        <w:fldChar w:fldCharType="begin"/>
+      </w:r>
+      <w:r>
+        <w:instrText xml:space="preserve"> DOCPROPERTY  "Examiner1_Local User Id"  \* MERGEFORMAT </w:instrText>
+      </w:r>
+      <w:r>
+        <w:fldChar w:fldCharType="separate"/>
+      </w:r>
+      <w:r>
+        <w:t>u1d13i2c</w:t>
+      </w:r>
+      <w:r>
+        <w:fldChar w:fldCharType="end"/>
+      </w:r>
       <w:r>
         <w:t>”,</w:t>
       </w:r>
@@ -25226,11 +25750,21 @@
       <w:r>
         <w:t>”E-mail”: ”</w:t>
       </w:r>
-      <w:fldSimple w:instr=" DOCPROPERTY  Examiner1_E-mail  \* MERGEFORMAT ">
-        <w:r>
-          <w:t>maguire@kth.se</w:t>
-        </w:r>
-      </w:fldSimple>
+      <w:r>
+        <w:fldChar w:fldCharType="begin"/>
+      </w:r>
+      <w:r>
+        <w:instrText xml:space="preserve"> DOCPROPERTY  Examiner1_E-mail  \* MERGEFORMAT </w:instrText>
+      </w:r>
+      <w:r>
+        <w:fldChar w:fldCharType="separate"/>
+      </w:r>
+      <w:r>
+        <w:t>maguire@kth.se</w:t>
+      </w:r>
+      <w:r>
+        <w:fldChar w:fldCharType="end"/>
+      </w:r>
       <w:r>
         <w:t>”,</w:t>
       </w:r>
@@ -25248,11 +25782,21 @@
       <w:r>
         <w:t>”: {”L1”: ”</w:t>
       </w:r>
-      <w:fldSimple w:instr=" DOCPROPERTY  Examiner1_organization_L1  \* MERGEFORMAT ">
-        <w:r>
-          <w:t>School of Electrical Engineering and Computer Science</w:t>
-        </w:r>
-      </w:fldSimple>
+      <w:r>
+        <w:fldChar w:fldCharType="begin"/>
+      </w:r>
+      <w:r>
+        <w:instrText xml:space="preserve"> DOCPROPERTY  Examiner1_organization_L1  \* MERGEFORMAT </w:instrText>
+      </w:r>
+      <w:r>
+        <w:fldChar w:fldCharType="separate"/>
+      </w:r>
+      <w:r>
+        <w:t>School of Electrical Engineering and Computer Science</w:t>
+      </w:r>
+      <w:r>
+        <w:fldChar w:fldCharType="end"/>
+      </w:r>
       <w:r>
         <w:t>”,</w:t>
       </w:r>
@@ -25262,11 +25806,21 @@
       <w:r>
         <w:t>”L2”: ”</w:t>
       </w:r>
-      <w:fldSimple w:instr=" DOCPROPERTY  Examiner1_organization_L2  \* MERGEFORMAT ">
-        <w:r>
-          <w:t>Computer Science</w:t>
-        </w:r>
-      </w:fldSimple>
+      <w:r>
+        <w:fldChar w:fldCharType="begin"/>
+      </w:r>
+      <w:r>
+        <w:instrText xml:space="preserve"> DOCPROPERTY  Examiner1_organization_L2  \* MERGEFORMAT </w:instrText>
+      </w:r>
+      <w:r>
+        <w:fldChar w:fldCharType="separate"/>
+      </w:r>
+      <w:r>
+        <w:t>Computer Science</w:t>
+      </w:r>
+      <w:r>
+        <w:fldChar w:fldCharType="end"/>
+      </w:r>
       <w:r>
         <w:t>” }},</w:t>
       </w:r>
@@ -25325,11 +25879,21 @@
       <w:r>
         <w:t>"National Subject Categories": "</w:t>
       </w:r>
-      <w:fldSimple w:instr=" DOCPROPERTY  &quot;National Subject Categories&quot;  \* MERGEFORMAT ">
-        <w:r>
-          <w:t>10201, 10206</w:t>
-        </w:r>
-      </w:fldSimple>
+      <w:r>
+        <w:fldChar w:fldCharType="begin"/>
+      </w:r>
+      <w:r>
+        <w:instrText xml:space="preserve"> DOCPROPERTY  "National Subject Categories"  \* MERGEFORMAT </w:instrText>
+      </w:r>
+      <w:r>
+        <w:fldChar w:fldCharType="separate"/>
+      </w:r>
+      <w:r>
+        <w:t>10201, 10206</w:t>
+      </w:r>
+      <w:r>
+        <w:fldChar w:fldCharType="end"/>
+      </w:r>
       <w:r>
         <w:t>",</w:t>
       </w:r>
@@ -25458,11 +26022,21 @@
       <w:r>
         <w:t>” , ”No. in series”: ”</w:t>
       </w:r>
-      <w:fldSimple w:instr=" DOCPROPERTY  Number_in_series  \* MERGEFORMAT ">
-        <w:r>
-          <w:t>2021:00</w:t>
-        </w:r>
-      </w:fldSimple>
+      <w:r>
+        <w:fldChar w:fldCharType="begin"/>
+      </w:r>
+      <w:r>
+        <w:instrText xml:space="preserve"> DOCPROPERTY  Number_in_series  \* MERGEFORMAT </w:instrText>
+      </w:r>
+      <w:r>
+        <w:fldChar w:fldCharType="separate"/>
+      </w:r>
+      <w:r>
+        <w:t>2021:00</w:t>
+      </w:r>
+      <w:r>
+        <w:fldChar w:fldCharType="end"/>
+      </w:r>
       <w:r>
         <w:t>” }</w:t>
       </w:r>
@@ -25527,11 +26101,21 @@
       <w:r>
         <w:t>Date": "</w:t>
       </w:r>
-      <w:fldSimple w:instr=" DOCPROPERTY  Presentation_Date  \* MERGEFORMAT ">
-        <w:r>
-          <w:t>2021-03-15 13:00</w:t>
-        </w:r>
-      </w:fldSimple>
+      <w:r>
+        <w:fldChar w:fldCharType="begin"/>
+      </w:r>
+      <w:r>
+        <w:instrText xml:space="preserve"> DOCPROPERTY  Presentation_Date  \* MERGEFORMAT </w:instrText>
+      </w:r>
+      <w:r>
+        <w:fldChar w:fldCharType="separate"/>
+      </w:r>
+      <w:r>
+        <w:t>2021-03-15 13:00</w:t>
+      </w:r>
+      <w:r>
+        <w:fldChar w:fldCharType="end"/>
+      </w:r>
       <w:r>
         <w:t>",</w:t>
       </w:r>
@@ -25567,11 +26151,21 @@
       <w:r>
         <w:t>"Room": "</w:t>
       </w:r>
-      <w:fldSimple w:instr=" DOCPROPERTY  Presentation_Room  \* MERGEFORMAT ">
-        <w:r>
-          <w:t>via Zoom https://kth-se.zoom.us/j/ddddddddddd</w:t>
-        </w:r>
-      </w:fldSimple>
+      <w:r>
+        <w:fldChar w:fldCharType="begin"/>
+      </w:r>
+      <w:r>
+        <w:instrText xml:space="preserve"> DOCPROPERTY  Presentation_Room  \* MERGEFORMAT </w:instrText>
+      </w:r>
+      <w:r>
+        <w:fldChar w:fldCharType="separate"/>
+      </w:r>
+      <w:r>
+        <w:t>via Zoom https://kth-se.zoom.us/j/ddddddddddd</w:t>
+      </w:r>
+      <w:r>
+        <w:fldChar w:fldCharType="end"/>
+      </w:r>
       <w:r>
         <w:t>",</w:t>
       </w:r>
@@ -25618,11 +26212,24 @@
       <w:r>
         <w:t>"City": "</w:t>
       </w:r>
-      <w:fldSimple w:instr=" DOCPROPERTY  Presentation_City  \* MERGEFORMAT ">
-        <w:r>
-          <w:t>Stockholm</w:t>
-        </w:r>
-      </w:fldSimple>
+      <w:r>
+        <w:fldChar w:fldCharType="begin"/>
+      </w:r>
+      <w:r>
+        <w:instrText xml:space="preserve"> DOCPROPERTY  Presentation_City  \* MERGEFORM</w:instrText>
+      </w:r>
+      <w:r>
+        <w:instrText xml:space="preserve">AT </w:instrText>
+      </w:r>
+      <w:r>
+        <w:fldChar w:fldCharType="separate"/>
+      </w:r>
+      <w:r>
+        <w:t>Stockholm</w:t>
+      </w:r>
+      <w:r>
+        <w:fldChar w:fldCharType="end"/>
+      </w:r>
       <w:r>
         <w:t>"</w:t>
       </w:r>
@@ -27107,7 +27714,7 @@
       </w:pPr>
     </w:p>
   </w:comment>
-  <w:comment w:id="194" w:author="maguire" w:date="2021-07-12T15:58:00Z" w:initials="gqmjr">
+  <w:comment w:id="193" w:author="maguire" w:date="2021-07-12T15:58:00Z" w:initials="gqmjr">
     <w:p>
       <w:pPr>
         <w:pStyle w:val="CommentText"/>
@@ -27296,16 +27903,6 @@
       <w:instrText xml:space="preserve"> STYLEREF  "Unnumbered heading 1"  \* MERGEFORMAT </w:instrText>
     </w:r>
     <w:r>
-      <w:fldChar w:fldCharType="separate"/>
-    </w:r>
-    <w:r>
-      <w:rPr>
-        <w:noProof/>
-        <w:lang w:val="en-US"/>
-      </w:rPr>
-      <w:t>Appendix B: xxx</w:t>
-    </w:r>
-    <w:r>
       <w:fldChar w:fldCharType="end"/>
     </w:r>
     <w:r>
@@ -27344,7 +27941,7 @@
         <w:noProof/>
         <w:lang w:val="en-US"/>
       </w:rPr>
-      <w:t>25</w:t>
+      <w:t>7</w:t>
     </w:r>
     <w:r>
       <w:fldChar w:fldCharType="end"/>
@@ -27378,14 +27975,27 @@
     <w:r>
       <w:tab/>
     </w:r>
-    <w:fldSimple w:instr=" STYLEREF  &quot;Unnumbered heading 1&quot;  \* MERGEFORMAT ">
-      <w:r>
-        <w:rPr>
-          <w:noProof/>
-        </w:rPr>
-        <w:t>List of acronyms and abbreviations</w:t>
-      </w:r>
-    </w:fldSimple>
+    <w:r>
+      <w:fldChar w:fldCharType="begin"/>
+    </w:r>
+    <w:r>
+      <w:instrText xml:space="preserve"> STYLEREF  "Unnumbered heading 1"  \* MERGEFORMAT </w:instrText>
+    </w:r>
+    <w:r>
+      <w:fldChar w:fldCharType="separate"/>
+    </w:r>
+    <w:r>
+      <w:rPr>
+        <w:noProof/>
+      </w:rPr>
+      <w:t>Table of contents</w:t>
+    </w:r>
+    <w:r>
+      <w:rPr>
+        <w:noProof/>
+      </w:rPr>
+      <w:fldChar w:fldCharType="end"/>
+    </w:r>
     <w:r>
       <w:t xml:space="preserve"> </w:t>
     </w:r>
@@ -27408,7 +28018,7 @@
       <w:rPr>
         <w:noProof/>
       </w:rPr>
-      <w:t>xiii</w:t>
+      <w:t>vii</w:t>
     </w:r>
     <w:r>
       <w:fldChar w:fldCharType="end"/>
@@ -27436,7 +28046,7 @@
       <w:rPr>
         <w:noProof/>
       </w:rPr>
-      <w:t>6</w:t>
+      <w:t>2</w:t>
     </w:r>
     <w:r>
       <w:fldChar w:fldCharType="end"/>
@@ -27453,14 +28063,27 @@
     <w:r>
       <w:t xml:space="preserve"> </w:t>
     </w:r>
-    <w:fldSimple w:instr=" STYLEREF  &quot;Heading 1&quot;  \* MERGEFORMAT ">
-      <w:r>
-        <w:rPr>
-          <w:noProof/>
-        </w:rPr>
-        <w:t>&lt;Engineering-related content, Methodologies and Methods&gt; Use a self-explaining title</w:t>
-      </w:r>
-    </w:fldSimple>
+    <w:r>
+      <w:fldChar w:fldCharType="begin"/>
+    </w:r>
+    <w:r>
+      <w:instrText xml:space="preserve"> STYLEREF  "Heading 1"  \* MERGEFORMAT </w:instrText>
+    </w:r>
+    <w:r>
+      <w:fldChar w:fldCharType="separate"/>
+    </w:r>
+    <w:r>
+      <w:rPr>
+        <w:noProof/>
+      </w:rPr>
+      <w:t>Introduction</w:t>
+    </w:r>
+    <w:r>
+      <w:rPr>
+        <w:noProof/>
+      </w:rPr>
+      <w:fldChar w:fldCharType="end"/>
+    </w:r>
   </w:p>
 </w:hdr>
 </file>
@@ -27497,7 +28120,7 @@
         <w:noProof/>
         <w:lang w:val="en-US"/>
       </w:rPr>
-      <w:t>Conclusions and Future work</w:t>
+      <w:t>Introduction</w:t>
     </w:r>
     <w:r>
       <w:rPr>
@@ -27535,7 +28158,7 @@
         <w:noProof/>
         <w:lang w:val="en-US"/>
       </w:rPr>
-      <w:t>13</w:t>
+      <w:t>1</w:t>
     </w:r>
     <w:r>
       <w:fldChar w:fldCharType="end"/>
@@ -27580,14 +28203,27 @@
     <w:r>
       <w:t xml:space="preserve"> </w:t>
     </w:r>
-    <w:fldSimple w:instr=" STYLEREF  &quot;Unnumbered heading 1&quot;  \* MERGEFORMAT ">
-      <w:r>
-        <w:rPr>
-          <w:noProof/>
-        </w:rPr>
-        <w:t>Appendix A: How to use this template</w:t>
-      </w:r>
-    </w:fldSimple>
+    <w:r>
+      <w:fldChar w:fldCharType="begin"/>
+    </w:r>
+    <w:r>
+      <w:instrText xml:space="preserve"> STYLEREF  "Unnumbered heading 1"  \* MERGEFORMAT </w:instrText>
+    </w:r>
+    <w:r>
+      <w:fldChar w:fldCharType="separate"/>
+    </w:r>
+    <w:r>
+      <w:rPr>
+        <w:noProof/>
+      </w:rPr>
+      <w:t>Appendix A: How to use this template</w:t>
+    </w:r>
+    <w:r>
+      <w:rPr>
+        <w:noProof/>
+      </w:rPr>
+      <w:fldChar w:fldCharType="end"/>
+    </w:r>
   </w:p>
 </w:hdr>
 </file>
@@ -27604,14 +28240,27 @@
     <w:r>
       <w:tab/>
     </w:r>
-    <w:fldSimple w:instr=" STYLEREF  &quot;Unnumbered heading 1&quot;  \* MERGEFORMAT ">
-      <w:r>
-        <w:rPr>
-          <w:noProof/>
-        </w:rPr>
-        <w:t>References</w:t>
-      </w:r>
-    </w:fldSimple>
+    <w:r>
+      <w:fldChar w:fldCharType="begin"/>
+    </w:r>
+    <w:r>
+      <w:instrText xml:space="preserve"> STYLEREF  "Unnumbered heading 1"  \* MERGEFORMAT </w:instrText>
+    </w:r>
+    <w:r>
+      <w:fldChar w:fldCharType="separate"/>
+    </w:r>
+    <w:r>
+      <w:rPr>
+        <w:noProof/>
+      </w:rPr>
+      <w:t>References</w:t>
+    </w:r>
+    <w:r>
+      <w:rPr>
+        <w:noProof/>
+      </w:rPr>
+      <w:fldChar w:fldCharType="end"/>
+    </w:r>
     <w:r>
       <w:t xml:space="preserve"> </w:t>
     </w:r>
@@ -36785,7 +37434,7 @@
 </file>
 
 <file path=customXml/itemProps1.xml><?xml version="1.0" encoding="utf-8"?>
-<ds:datastoreItem xmlns:ds="http://schemas.openxmlformats.org/officeDocument/2006/customXml" ds:itemID="{B138AF92-344C-4F26-9A66-71EAA0EC3C6A}">
+<ds:datastoreItem xmlns:ds="http://schemas.openxmlformats.org/officeDocument/2006/customXml" ds:itemID="{FDA205E5-1F17-4B7F-8890-0FE9D6C1A14A}">
   <ds:schemaRefs>
     <ds:schemaRef ds:uri="http://schemas.openxmlformats.org/officeDocument/2006/bibliography"/>
   </ds:schemaRefs>

</xml_diff>